<commit_message>
Updated file structure to reflect MVC design pattern
</commit_message>
<xml_diff>
--- a/Final-Project/ProjectOutline.docx
+++ b/Final-Project/ProjectOutline.docx
@@ -559,6 +559,556 @@
       </w:pPr>
       <w:r>
         <w:t>Highlight the key features and what you learned during the development process.</w:t>
+      </w:r>
+    </w:p>
+    <w:p/>
+    <w:p>
+      <w:pPr>
+        <w:pStyle w:val="Heading1"/>
+      </w:pPr>
+      <w:r>
+        <w:t>Minimum Viable Product (MVP) Requirements</w:t>
+      </w:r>
+    </w:p>
+    <w:p>
+      <w:pPr>
+        <w:numPr>
+          <w:ilvl w:val="0"/>
+          <w:numId w:val="14"/>
+        </w:numPr>
+      </w:pPr>
+      <w:r>
+        <w:rPr>
+          <w:b/>
+          <w:bCs/>
+        </w:rPr>
+        <w:t>Core Game Loop:</w:t>
+      </w:r>
+    </w:p>
+    <w:p>
+      <w:pPr>
+        <w:numPr>
+          <w:ilvl w:val="1"/>
+          <w:numId w:val="14"/>
+        </w:numPr>
+      </w:pPr>
+      <w:r>
+        <w:rPr>
+          <w:b/>
+          <w:bCs/>
+        </w:rPr>
+        <w:t>Mana Accumulation:</w:t>
+      </w:r>
+      <w:r>
+        <w:t xml:space="preserve"> Implement a basic system where players accumulate mana over time.</w:t>
+      </w:r>
+    </w:p>
+    <w:p>
+      <w:pPr>
+        <w:numPr>
+          <w:ilvl w:val="1"/>
+          <w:numId w:val="14"/>
+        </w:numPr>
+      </w:pPr>
+      <w:r>
+        <w:rPr>
+          <w:b/>
+          <w:bCs/>
+        </w:rPr>
+        <w:t>Troop Deployment:</w:t>
+      </w:r>
+      <w:r>
+        <w:t xml:space="preserve"> Allow players to deploy troops using accumulated mana. At this stage, even one or two types of troops would be sufficient.</w:t>
+      </w:r>
+    </w:p>
+    <w:p>
+      <w:pPr>
+        <w:numPr>
+          <w:ilvl w:val="1"/>
+          <w:numId w:val="14"/>
+        </w:numPr>
+      </w:pPr>
+      <w:r>
+        <w:rPr>
+          <w:b/>
+          <w:bCs/>
+        </w:rPr>
+        <w:t>Enemy Waves:</w:t>
+      </w:r>
+      <w:r>
+        <w:t xml:space="preserve"> Design a simple mechanism for spawning enemy waves at regular intervals.</w:t>
+      </w:r>
+    </w:p>
+    <w:p>
+      <w:pPr>
+        <w:numPr>
+          <w:ilvl w:val="0"/>
+          <w:numId w:val="14"/>
+        </w:numPr>
+      </w:pPr>
+      <w:r>
+        <w:rPr>
+          <w:b/>
+          <w:bCs/>
+        </w:rPr>
+        <w:t>Basic Graphics and User Interface:</w:t>
+      </w:r>
+    </w:p>
+    <w:p>
+      <w:pPr>
+        <w:numPr>
+          <w:ilvl w:val="1"/>
+          <w:numId w:val="14"/>
+        </w:numPr>
+      </w:pPr>
+      <w:r>
+        <w:rPr>
+          <w:b/>
+          <w:bCs/>
+        </w:rPr>
+        <w:t>Simple Graphics:</w:t>
+      </w:r>
+      <w:r>
+        <w:t xml:space="preserve"> Use basic shapes or simple sprites to represent troops and enemies. p5.js can handle these graphics effectively.</w:t>
+      </w:r>
+    </w:p>
+    <w:p>
+      <w:pPr>
+        <w:numPr>
+          <w:ilvl w:val="1"/>
+          <w:numId w:val="14"/>
+        </w:numPr>
+      </w:pPr>
+      <w:r>
+        <w:rPr>
+          <w:b/>
+          <w:bCs/>
+        </w:rPr>
+        <w:t>User Interface:</w:t>
+      </w:r>
+      <w:r>
+        <w:t xml:space="preserve"> Develop a simple UI that displays available mana, controls for deploying troops, and perhaps a basic level progression or wave counter.</w:t>
+      </w:r>
+    </w:p>
+    <w:p>
+      <w:pPr>
+        <w:numPr>
+          <w:ilvl w:val="0"/>
+          <w:numId w:val="14"/>
+        </w:numPr>
+      </w:pPr>
+      <w:r>
+        <w:rPr>
+          <w:b/>
+          <w:bCs/>
+        </w:rPr>
+        <w:t>Game Mechanics:</w:t>
+      </w:r>
+    </w:p>
+    <w:p>
+      <w:pPr>
+        <w:numPr>
+          <w:ilvl w:val="1"/>
+          <w:numId w:val="14"/>
+        </w:numPr>
+      </w:pPr>
+      <w:r>
+        <w:rPr>
+          <w:b/>
+          <w:bCs/>
+        </w:rPr>
+        <w:t>Troop and Enemy Interaction:</w:t>
+      </w:r>
+      <w:r>
+        <w:t xml:space="preserve"> Implement basic interactions where troops and enemies meet and fight until one is destroyed.</w:t>
+      </w:r>
+    </w:p>
+    <w:p>
+      <w:pPr>
+        <w:numPr>
+          <w:ilvl w:val="1"/>
+          <w:numId w:val="14"/>
+        </w:numPr>
+      </w:pPr>
+      <w:r>
+        <w:rPr>
+          <w:b/>
+          <w:bCs/>
+        </w:rPr>
+        <w:t>Win/Lose Conditions:</w:t>
+      </w:r>
+      <w:r>
+        <w:t xml:space="preserve"> Define clear conditions for winning (e.g., surviving a certain number of waves) and losing (e.g., enemies breach the base).</w:t>
+      </w:r>
+    </w:p>
+    <w:p>
+      <w:pPr>
+        <w:numPr>
+          <w:ilvl w:val="0"/>
+          <w:numId w:val="14"/>
+        </w:numPr>
+      </w:pPr>
+      <w:r>
+        <w:rPr>
+          <w:b/>
+          <w:bCs/>
+        </w:rPr>
+        <w:t>One Level Design:</w:t>
+      </w:r>
+    </w:p>
+    <w:p>
+      <w:pPr>
+        <w:numPr>
+          <w:ilvl w:val="1"/>
+          <w:numId w:val="14"/>
+        </w:numPr>
+      </w:pPr>
+      <w:r>
+        <w:t>Start with a single level to test the core gameplay mechanics. The level design should include a path from an enemy entry point to the player’s base.</w:t>
+      </w:r>
+    </w:p>
+    <w:p>
+      <w:pPr>
+        <w:rPr>
+          <w:b/>
+          <w:bCs/>
+        </w:rPr>
+      </w:pPr>
+      <w:r>
+        <w:rPr>
+          <w:b/>
+          <w:bCs/>
+        </w:rPr>
+        <w:t>Additional Requirements to Get Started</w:t>
+      </w:r>
+    </w:p>
+    <w:p>
+      <w:pPr>
+        <w:numPr>
+          <w:ilvl w:val="0"/>
+          <w:numId w:val="15"/>
+        </w:numPr>
+      </w:pPr>
+      <w:r>
+        <w:rPr>
+          <w:b/>
+          <w:bCs/>
+        </w:rPr>
+        <w:t>Development Environment Setup:</w:t>
+      </w:r>
+    </w:p>
+    <w:p>
+      <w:pPr>
+        <w:numPr>
+          <w:ilvl w:val="1"/>
+          <w:numId w:val="15"/>
+        </w:numPr>
+      </w:pPr>
+      <w:r>
+        <w:t>Ensure you have a suitable code editor (like Visual Studio Code) and a working setup of p5.js (either through a CDN link or a local library copy).</w:t>
+      </w:r>
+    </w:p>
+    <w:p>
+      <w:pPr>
+        <w:numPr>
+          <w:ilvl w:val="0"/>
+          <w:numId w:val="15"/>
+        </w:numPr>
+      </w:pPr>
+      <w:r>
+        <w:rPr>
+          <w:b/>
+          <w:bCs/>
+        </w:rPr>
+        <w:t>Project Structure:</w:t>
+      </w:r>
+    </w:p>
+    <w:p>
+      <w:pPr>
+        <w:numPr>
+          <w:ilvl w:val="1"/>
+          <w:numId w:val="15"/>
+        </w:numPr>
+      </w:pPr>
+      <w:r>
+        <w:lastRenderedPageBreak/>
+        <w:t>Organize your project files with separate directories for scripts, assets (like images or sounds), and other resources.</w:t>
+      </w:r>
+    </w:p>
+    <w:p>
+      <w:pPr>
+        <w:numPr>
+          <w:ilvl w:val="0"/>
+          <w:numId w:val="15"/>
+        </w:numPr>
+      </w:pPr>
+      <w:r>
+        <w:rPr>
+          <w:b/>
+          <w:bCs/>
+        </w:rPr>
+        <w:t>Version Control:</w:t>
+      </w:r>
+    </w:p>
+    <w:p>
+      <w:pPr>
+        <w:numPr>
+          <w:ilvl w:val="1"/>
+          <w:numId w:val="15"/>
+        </w:numPr>
+      </w:pPr>
+      <w:r>
+        <w:t>Set up a Git repository to manage your project versions and back up your work. GitHub is a great platform for this, and it also allows you to host your game using GitHub Pages.</w:t>
+      </w:r>
+    </w:p>
+    <w:p>
+      <w:pPr>
+        <w:numPr>
+          <w:ilvl w:val="0"/>
+          <w:numId w:val="15"/>
+        </w:numPr>
+      </w:pPr>
+      <w:r>
+        <w:rPr>
+          <w:b/>
+          <w:bCs/>
+        </w:rPr>
+        <w:t>Basic Game Physics:</w:t>
+      </w:r>
+    </w:p>
+    <w:p>
+      <w:pPr>
+        <w:numPr>
+          <w:ilvl w:val="1"/>
+          <w:numId w:val="15"/>
+        </w:numPr>
+      </w:pPr>
+      <w:r>
+        <w:t>For interactions between troops and enemies, implement straightforward physics—mainly collision detection and response, which p5.js can handle through basic distance checks.</w:t>
+      </w:r>
+    </w:p>
+    <w:p>
+      <w:pPr>
+        <w:numPr>
+          <w:ilvl w:val="0"/>
+          <w:numId w:val="15"/>
+        </w:numPr>
+      </w:pPr>
+      <w:r>
+        <w:rPr>
+          <w:b/>
+          <w:bCs/>
+        </w:rPr>
+        <w:t>Debugging Tools:</w:t>
+      </w:r>
+    </w:p>
+    <w:p>
+      <w:pPr>
+        <w:numPr>
+          <w:ilvl w:val="1"/>
+          <w:numId w:val="15"/>
+        </w:numPr>
+      </w:pPr>
+      <w:r>
+        <w:t>Prepare to use debugging tools available in your browser or through your code editor to troubleshoot and refine game mechanics.</w:t>
+      </w:r>
+    </w:p>
+    <w:p>
+      <w:pPr>
+        <w:rPr>
+          <w:b/>
+          <w:bCs/>
+        </w:rPr>
+      </w:pPr>
+      <w:r>
+        <w:rPr>
+          <w:b/>
+          <w:bCs/>
+        </w:rPr>
+        <w:t>Steps to Start Development</w:t>
+      </w:r>
+    </w:p>
+    <w:p>
+      <w:pPr>
+        <w:numPr>
+          <w:ilvl w:val="0"/>
+          <w:numId w:val="16"/>
+        </w:numPr>
+      </w:pPr>
+      <w:r>
+        <w:rPr>
+          <w:b/>
+          <w:bCs/>
+        </w:rPr>
+        <w:t>Initial Setup:</w:t>
+      </w:r>
+    </w:p>
+    <w:p>
+      <w:pPr>
+        <w:numPr>
+          <w:ilvl w:val="1"/>
+          <w:numId w:val="16"/>
+        </w:numPr>
+      </w:pPr>
+      <w:r>
+        <w:t>Create your project structure and initialize your p5.js sketch with a basic canvas.</w:t>
+      </w:r>
+    </w:p>
+    <w:p>
+      <w:pPr>
+        <w:numPr>
+          <w:ilvl w:val="1"/>
+          <w:numId w:val="16"/>
+        </w:numPr>
+      </w:pPr>
+      <w:r>
+        <w:t>Set up the main game loop (</w:t>
+      </w:r>
+      <w:r>
+        <w:rPr>
+          <w:b/>
+          <w:bCs/>
+        </w:rPr>
+        <w:t>setup</w:t>
+      </w:r>
+      <w:r>
+        <w:t xml:space="preserve"> and </w:t>
+      </w:r>
+      <w:r>
+        <w:rPr>
+          <w:b/>
+          <w:bCs/>
+        </w:rPr>
+        <w:t>draw</w:t>
+      </w:r>
+      <w:r>
+        <w:t xml:space="preserve"> functions in p5.js).</w:t>
+      </w:r>
+    </w:p>
+    <w:p>
+      <w:pPr>
+        <w:numPr>
+          <w:ilvl w:val="0"/>
+          <w:numId w:val="16"/>
+        </w:numPr>
+      </w:pPr>
+      <w:r>
+        <w:rPr>
+          <w:b/>
+          <w:bCs/>
+        </w:rPr>
+        <w:t>Implement Core Features:</w:t>
+      </w:r>
+    </w:p>
+    <w:p>
+      <w:pPr>
+        <w:numPr>
+          <w:ilvl w:val="1"/>
+          <w:numId w:val="16"/>
+        </w:numPr>
+      </w:pPr>
+      <w:r>
+        <w:t>Start coding the mana accumulation system.</w:t>
+      </w:r>
+    </w:p>
+    <w:p>
+      <w:pPr>
+        <w:numPr>
+          <w:ilvl w:val="1"/>
+          <w:numId w:val="16"/>
+        </w:numPr>
+      </w:pPr>
+      <w:r>
+        <w:t>Add functionality to deploy troops and spawn enemy waves.</w:t>
+      </w:r>
+    </w:p>
+    <w:p>
+      <w:pPr>
+        <w:numPr>
+          <w:ilvl w:val="1"/>
+          <w:numId w:val="16"/>
+        </w:numPr>
+      </w:pPr>
+      <w:r>
+        <w:t>Code the basic interactions between troops and enemies.</w:t>
+      </w:r>
+    </w:p>
+    <w:p>
+      <w:pPr>
+        <w:numPr>
+          <w:ilvl w:val="0"/>
+          <w:numId w:val="16"/>
+        </w:numPr>
+      </w:pPr>
+      <w:r>
+        <w:rPr>
+          <w:b/>
+          <w:bCs/>
+        </w:rPr>
+        <w:t>Create Basic UI:</w:t>
+      </w:r>
+    </w:p>
+    <w:p>
+      <w:pPr>
+        <w:numPr>
+          <w:ilvl w:val="1"/>
+          <w:numId w:val="16"/>
+        </w:numPr>
+      </w:pPr>
+      <w:r>
+        <w:t>Add text or buttons to allow the player to see and use their mana to deploy troops.</w:t>
+      </w:r>
+    </w:p>
+    <w:p>
+      <w:pPr>
+        <w:numPr>
+          <w:ilvl w:val="0"/>
+          <w:numId w:val="16"/>
+        </w:numPr>
+      </w:pPr>
+      <w:r>
+        <w:rPr>
+          <w:b/>
+          <w:bCs/>
+        </w:rPr>
+        <w:t>Testing:</w:t>
+      </w:r>
+    </w:p>
+    <w:p>
+      <w:pPr>
+        <w:numPr>
+          <w:ilvl w:val="1"/>
+          <w:numId w:val="16"/>
+        </w:numPr>
+      </w:pPr>
+      <w:r>
+        <w:t>Begin with simple playtests to ensure the basic mechanics are functioning as expected. Adjust mechanics based on these tests.</w:t>
+      </w:r>
+    </w:p>
+    <w:p>
+      <w:pPr>
+        <w:numPr>
+          <w:ilvl w:val="0"/>
+          <w:numId w:val="16"/>
+        </w:numPr>
+      </w:pPr>
+      <w:r>
+        <w:rPr>
+          <w:b/>
+          <w:bCs/>
+        </w:rPr>
+        <w:t>Iterative Development:</w:t>
+      </w:r>
+    </w:p>
+    <w:p>
+      <w:pPr>
+        <w:numPr>
+          <w:ilvl w:val="1"/>
+          <w:numId w:val="16"/>
+        </w:numPr>
+      </w:pPr>
+      <w:r>
+        <w:t>Continuously expand and refine the game features based on testing feedback and your project goals.</w:t>
       </w:r>
     </w:p>
     <w:p/>
@@ -873,6 +1423,123 @@
     </w:lvl>
   </w:abstractNum>
   <w:abstractNum w:abstractNumId="2" w15:restartNumberingAfterBreak="0">
+    <w:nsid w:val="26DF6F21"/>
+    <w:multiLevelType w:val="multilevel"/>
+    <w:tmpl w:val="11125854"/>
+    <w:lvl w:ilvl="0">
+      <w:start w:val="1"/>
+      <w:numFmt w:val="decimal"/>
+      <w:lvlText w:val="%1."/>
+      <w:lvlJc w:val="left"/>
+      <w:pPr>
+        <w:tabs>
+          <w:tab w:val="num" w:pos="720"/>
+        </w:tabs>
+        <w:ind w:left="720" w:hanging="360"/>
+      </w:pPr>
+    </w:lvl>
+    <w:lvl w:ilvl="1">
+      <w:start w:val="1"/>
+      <w:numFmt w:val="bullet"/>
+      <w:lvlText w:val=""/>
+      <w:lvlJc w:val="left"/>
+      <w:pPr>
+        <w:tabs>
+          <w:tab w:val="num" w:pos="1440"/>
+        </w:tabs>
+        <w:ind w:left="1440" w:hanging="360"/>
+      </w:pPr>
+      <w:rPr>
+        <w:rFonts w:ascii="Symbol" w:hAnsi="Symbol" w:hint="default"/>
+        <w:sz w:val="20"/>
+      </w:rPr>
+    </w:lvl>
+    <w:lvl w:ilvl="2" w:tentative="1">
+      <w:start w:val="1"/>
+      <w:numFmt w:val="decimal"/>
+      <w:lvlText w:val="%3."/>
+      <w:lvlJc w:val="left"/>
+      <w:pPr>
+        <w:tabs>
+          <w:tab w:val="num" w:pos="2160"/>
+        </w:tabs>
+        <w:ind w:left="2160" w:hanging="360"/>
+      </w:pPr>
+    </w:lvl>
+    <w:lvl w:ilvl="3" w:tentative="1">
+      <w:start w:val="1"/>
+      <w:numFmt w:val="decimal"/>
+      <w:lvlText w:val="%4."/>
+      <w:lvlJc w:val="left"/>
+      <w:pPr>
+        <w:tabs>
+          <w:tab w:val="num" w:pos="2880"/>
+        </w:tabs>
+        <w:ind w:left="2880" w:hanging="360"/>
+      </w:pPr>
+    </w:lvl>
+    <w:lvl w:ilvl="4" w:tentative="1">
+      <w:start w:val="1"/>
+      <w:numFmt w:val="decimal"/>
+      <w:lvlText w:val="%5."/>
+      <w:lvlJc w:val="left"/>
+      <w:pPr>
+        <w:tabs>
+          <w:tab w:val="num" w:pos="3600"/>
+        </w:tabs>
+        <w:ind w:left="3600" w:hanging="360"/>
+      </w:pPr>
+    </w:lvl>
+    <w:lvl w:ilvl="5" w:tentative="1">
+      <w:start w:val="1"/>
+      <w:numFmt w:val="decimal"/>
+      <w:lvlText w:val="%6."/>
+      <w:lvlJc w:val="left"/>
+      <w:pPr>
+        <w:tabs>
+          <w:tab w:val="num" w:pos="4320"/>
+        </w:tabs>
+        <w:ind w:left="4320" w:hanging="360"/>
+      </w:pPr>
+    </w:lvl>
+    <w:lvl w:ilvl="6" w:tentative="1">
+      <w:start w:val="1"/>
+      <w:numFmt w:val="decimal"/>
+      <w:lvlText w:val="%7."/>
+      <w:lvlJc w:val="left"/>
+      <w:pPr>
+        <w:tabs>
+          <w:tab w:val="num" w:pos="5040"/>
+        </w:tabs>
+        <w:ind w:left="5040" w:hanging="360"/>
+      </w:pPr>
+    </w:lvl>
+    <w:lvl w:ilvl="7" w:tentative="1">
+      <w:start w:val="1"/>
+      <w:numFmt w:val="decimal"/>
+      <w:lvlText w:val="%8."/>
+      <w:lvlJc w:val="left"/>
+      <w:pPr>
+        <w:tabs>
+          <w:tab w:val="num" w:pos="5760"/>
+        </w:tabs>
+        <w:ind w:left="5760" w:hanging="360"/>
+      </w:pPr>
+    </w:lvl>
+    <w:lvl w:ilvl="8" w:tentative="1">
+      <w:start w:val="1"/>
+      <w:numFmt w:val="decimal"/>
+      <w:lvlText w:val="%9."/>
+      <w:lvlJc w:val="left"/>
+      <w:pPr>
+        <w:tabs>
+          <w:tab w:val="num" w:pos="6480"/>
+        </w:tabs>
+        <w:ind w:left="6480" w:hanging="360"/>
+      </w:pPr>
+    </w:lvl>
+  </w:abstractNum>
+  <w:abstractNum w:abstractNumId="3" w15:restartNumberingAfterBreak="0">
     <w:nsid w:val="2A900BCA"/>
     <w:multiLevelType w:val="multilevel"/>
     <w:tmpl w:val="FAD20902"/>
@@ -1021,7 +1688,7 @@
       </w:rPr>
     </w:lvl>
   </w:abstractNum>
-  <w:abstractNum w:abstractNumId="3" w15:restartNumberingAfterBreak="0">
+  <w:abstractNum w:abstractNumId="4" w15:restartNumberingAfterBreak="0">
     <w:nsid w:val="2F1E5EBC"/>
     <w:multiLevelType w:val="multilevel"/>
     <w:tmpl w:val="2228A72C"/>
@@ -1170,7 +1837,7 @@
       </w:rPr>
     </w:lvl>
   </w:abstractNum>
-  <w:abstractNum w:abstractNumId="4" w15:restartNumberingAfterBreak="0">
+  <w:abstractNum w:abstractNumId="5" w15:restartNumberingAfterBreak="0">
     <w:nsid w:val="309D2D76"/>
     <w:multiLevelType w:val="multilevel"/>
     <w:tmpl w:val="78EEAD5C"/>
@@ -1319,7 +1986,124 @@
       </w:rPr>
     </w:lvl>
   </w:abstractNum>
-  <w:abstractNum w:abstractNumId="5" w15:restartNumberingAfterBreak="0">
+  <w:abstractNum w:abstractNumId="6" w15:restartNumberingAfterBreak="0">
+    <w:nsid w:val="422303F1"/>
+    <w:multiLevelType w:val="multilevel"/>
+    <w:tmpl w:val="D39A32EE"/>
+    <w:lvl w:ilvl="0">
+      <w:start w:val="1"/>
+      <w:numFmt w:val="decimal"/>
+      <w:lvlText w:val="%1."/>
+      <w:lvlJc w:val="left"/>
+      <w:pPr>
+        <w:tabs>
+          <w:tab w:val="num" w:pos="720"/>
+        </w:tabs>
+        <w:ind w:left="720" w:hanging="360"/>
+      </w:pPr>
+    </w:lvl>
+    <w:lvl w:ilvl="1">
+      <w:start w:val="1"/>
+      <w:numFmt w:val="bullet"/>
+      <w:lvlText w:val=""/>
+      <w:lvlJc w:val="left"/>
+      <w:pPr>
+        <w:tabs>
+          <w:tab w:val="num" w:pos="1440"/>
+        </w:tabs>
+        <w:ind w:left="1440" w:hanging="360"/>
+      </w:pPr>
+      <w:rPr>
+        <w:rFonts w:ascii="Symbol" w:hAnsi="Symbol" w:hint="default"/>
+        <w:sz w:val="20"/>
+      </w:rPr>
+    </w:lvl>
+    <w:lvl w:ilvl="2" w:tentative="1">
+      <w:start w:val="1"/>
+      <w:numFmt w:val="decimal"/>
+      <w:lvlText w:val="%3."/>
+      <w:lvlJc w:val="left"/>
+      <w:pPr>
+        <w:tabs>
+          <w:tab w:val="num" w:pos="2160"/>
+        </w:tabs>
+        <w:ind w:left="2160" w:hanging="360"/>
+      </w:pPr>
+    </w:lvl>
+    <w:lvl w:ilvl="3" w:tentative="1">
+      <w:start w:val="1"/>
+      <w:numFmt w:val="decimal"/>
+      <w:lvlText w:val="%4."/>
+      <w:lvlJc w:val="left"/>
+      <w:pPr>
+        <w:tabs>
+          <w:tab w:val="num" w:pos="2880"/>
+        </w:tabs>
+        <w:ind w:left="2880" w:hanging="360"/>
+      </w:pPr>
+    </w:lvl>
+    <w:lvl w:ilvl="4" w:tentative="1">
+      <w:start w:val="1"/>
+      <w:numFmt w:val="decimal"/>
+      <w:lvlText w:val="%5."/>
+      <w:lvlJc w:val="left"/>
+      <w:pPr>
+        <w:tabs>
+          <w:tab w:val="num" w:pos="3600"/>
+        </w:tabs>
+        <w:ind w:left="3600" w:hanging="360"/>
+      </w:pPr>
+    </w:lvl>
+    <w:lvl w:ilvl="5" w:tentative="1">
+      <w:start w:val="1"/>
+      <w:numFmt w:val="decimal"/>
+      <w:lvlText w:val="%6."/>
+      <w:lvlJc w:val="left"/>
+      <w:pPr>
+        <w:tabs>
+          <w:tab w:val="num" w:pos="4320"/>
+        </w:tabs>
+        <w:ind w:left="4320" w:hanging="360"/>
+      </w:pPr>
+    </w:lvl>
+    <w:lvl w:ilvl="6" w:tentative="1">
+      <w:start w:val="1"/>
+      <w:numFmt w:val="decimal"/>
+      <w:lvlText w:val="%7."/>
+      <w:lvlJc w:val="left"/>
+      <w:pPr>
+        <w:tabs>
+          <w:tab w:val="num" w:pos="5040"/>
+        </w:tabs>
+        <w:ind w:left="5040" w:hanging="360"/>
+      </w:pPr>
+    </w:lvl>
+    <w:lvl w:ilvl="7" w:tentative="1">
+      <w:start w:val="1"/>
+      <w:numFmt w:val="decimal"/>
+      <w:lvlText w:val="%8."/>
+      <w:lvlJc w:val="left"/>
+      <w:pPr>
+        <w:tabs>
+          <w:tab w:val="num" w:pos="5760"/>
+        </w:tabs>
+        <w:ind w:left="5760" w:hanging="360"/>
+      </w:pPr>
+    </w:lvl>
+    <w:lvl w:ilvl="8" w:tentative="1">
+      <w:start w:val="1"/>
+      <w:numFmt w:val="decimal"/>
+      <w:lvlText w:val="%9."/>
+      <w:lvlJc w:val="left"/>
+      <w:pPr>
+        <w:tabs>
+          <w:tab w:val="num" w:pos="6480"/>
+        </w:tabs>
+        <w:ind w:left="6480" w:hanging="360"/>
+      </w:pPr>
+    </w:lvl>
+  </w:abstractNum>
+  <w:abstractNum w:abstractNumId="7" w15:restartNumberingAfterBreak="0">
     <w:nsid w:val="45A33B92"/>
     <w:multiLevelType w:val="multilevel"/>
     <w:tmpl w:val="1FB6D3C2"/>
@@ -1468,7 +2252,7 @@
       </w:rPr>
     </w:lvl>
   </w:abstractNum>
-  <w:abstractNum w:abstractNumId="6" w15:restartNumberingAfterBreak="0">
+  <w:abstractNum w:abstractNumId="8" w15:restartNumberingAfterBreak="0">
     <w:nsid w:val="4A0A3612"/>
     <w:multiLevelType w:val="multilevel"/>
     <w:tmpl w:val="12FA6A5A"/>
@@ -1617,7 +2401,7 @@
       </w:rPr>
     </w:lvl>
   </w:abstractNum>
-  <w:abstractNum w:abstractNumId="7" w15:restartNumberingAfterBreak="0">
+  <w:abstractNum w:abstractNumId="9" w15:restartNumberingAfterBreak="0">
     <w:nsid w:val="51637FB4"/>
     <w:multiLevelType w:val="multilevel"/>
     <w:tmpl w:val="BFEE8164"/>
@@ -1766,7 +2550,7 @@
       </w:rPr>
     </w:lvl>
   </w:abstractNum>
-  <w:abstractNum w:abstractNumId="8" w15:restartNumberingAfterBreak="0">
+  <w:abstractNum w:abstractNumId="10" w15:restartNumberingAfterBreak="0">
     <w:nsid w:val="53495AC1"/>
     <w:multiLevelType w:val="multilevel"/>
     <w:tmpl w:val="E410BBE6"/>
@@ -1915,7 +2699,7 @@
       </w:rPr>
     </w:lvl>
   </w:abstractNum>
-  <w:abstractNum w:abstractNumId="9" w15:restartNumberingAfterBreak="0">
+  <w:abstractNum w:abstractNumId="11" w15:restartNumberingAfterBreak="0">
     <w:nsid w:val="56E00EF4"/>
     <w:multiLevelType w:val="multilevel"/>
     <w:tmpl w:val="8FE0315A"/>
@@ -2064,7 +2848,124 @@
       </w:rPr>
     </w:lvl>
   </w:abstractNum>
-  <w:abstractNum w:abstractNumId="10" w15:restartNumberingAfterBreak="0">
+  <w:abstractNum w:abstractNumId="12" w15:restartNumberingAfterBreak="0">
+    <w:nsid w:val="5C5A2E40"/>
+    <w:multiLevelType w:val="multilevel"/>
+    <w:tmpl w:val="2C1ECDB2"/>
+    <w:lvl w:ilvl="0">
+      <w:start w:val="1"/>
+      <w:numFmt w:val="decimal"/>
+      <w:lvlText w:val="%1."/>
+      <w:lvlJc w:val="left"/>
+      <w:pPr>
+        <w:tabs>
+          <w:tab w:val="num" w:pos="720"/>
+        </w:tabs>
+        <w:ind w:left="720" w:hanging="360"/>
+      </w:pPr>
+    </w:lvl>
+    <w:lvl w:ilvl="1">
+      <w:start w:val="1"/>
+      <w:numFmt w:val="bullet"/>
+      <w:lvlText w:val=""/>
+      <w:lvlJc w:val="left"/>
+      <w:pPr>
+        <w:tabs>
+          <w:tab w:val="num" w:pos="1440"/>
+        </w:tabs>
+        <w:ind w:left="1440" w:hanging="360"/>
+      </w:pPr>
+      <w:rPr>
+        <w:rFonts w:ascii="Symbol" w:hAnsi="Symbol" w:hint="default"/>
+        <w:sz w:val="20"/>
+      </w:rPr>
+    </w:lvl>
+    <w:lvl w:ilvl="2" w:tentative="1">
+      <w:start w:val="1"/>
+      <w:numFmt w:val="decimal"/>
+      <w:lvlText w:val="%3."/>
+      <w:lvlJc w:val="left"/>
+      <w:pPr>
+        <w:tabs>
+          <w:tab w:val="num" w:pos="2160"/>
+        </w:tabs>
+        <w:ind w:left="2160" w:hanging="360"/>
+      </w:pPr>
+    </w:lvl>
+    <w:lvl w:ilvl="3" w:tentative="1">
+      <w:start w:val="1"/>
+      <w:numFmt w:val="decimal"/>
+      <w:lvlText w:val="%4."/>
+      <w:lvlJc w:val="left"/>
+      <w:pPr>
+        <w:tabs>
+          <w:tab w:val="num" w:pos="2880"/>
+        </w:tabs>
+        <w:ind w:left="2880" w:hanging="360"/>
+      </w:pPr>
+    </w:lvl>
+    <w:lvl w:ilvl="4" w:tentative="1">
+      <w:start w:val="1"/>
+      <w:numFmt w:val="decimal"/>
+      <w:lvlText w:val="%5."/>
+      <w:lvlJc w:val="left"/>
+      <w:pPr>
+        <w:tabs>
+          <w:tab w:val="num" w:pos="3600"/>
+        </w:tabs>
+        <w:ind w:left="3600" w:hanging="360"/>
+      </w:pPr>
+    </w:lvl>
+    <w:lvl w:ilvl="5" w:tentative="1">
+      <w:start w:val="1"/>
+      <w:numFmt w:val="decimal"/>
+      <w:lvlText w:val="%6."/>
+      <w:lvlJc w:val="left"/>
+      <w:pPr>
+        <w:tabs>
+          <w:tab w:val="num" w:pos="4320"/>
+        </w:tabs>
+        <w:ind w:left="4320" w:hanging="360"/>
+      </w:pPr>
+    </w:lvl>
+    <w:lvl w:ilvl="6" w:tentative="1">
+      <w:start w:val="1"/>
+      <w:numFmt w:val="decimal"/>
+      <w:lvlText w:val="%7."/>
+      <w:lvlJc w:val="left"/>
+      <w:pPr>
+        <w:tabs>
+          <w:tab w:val="num" w:pos="5040"/>
+        </w:tabs>
+        <w:ind w:left="5040" w:hanging="360"/>
+      </w:pPr>
+    </w:lvl>
+    <w:lvl w:ilvl="7" w:tentative="1">
+      <w:start w:val="1"/>
+      <w:numFmt w:val="decimal"/>
+      <w:lvlText w:val="%8."/>
+      <w:lvlJc w:val="left"/>
+      <w:pPr>
+        <w:tabs>
+          <w:tab w:val="num" w:pos="5760"/>
+        </w:tabs>
+        <w:ind w:left="5760" w:hanging="360"/>
+      </w:pPr>
+    </w:lvl>
+    <w:lvl w:ilvl="8" w:tentative="1">
+      <w:start w:val="1"/>
+      <w:numFmt w:val="decimal"/>
+      <w:lvlText w:val="%9."/>
+      <w:lvlJc w:val="left"/>
+      <w:pPr>
+        <w:tabs>
+          <w:tab w:val="num" w:pos="6480"/>
+        </w:tabs>
+        <w:ind w:left="6480" w:hanging="360"/>
+      </w:pPr>
+    </w:lvl>
+  </w:abstractNum>
+  <w:abstractNum w:abstractNumId="13" w15:restartNumberingAfterBreak="0">
     <w:nsid w:val="64BF4AD3"/>
     <w:multiLevelType w:val="multilevel"/>
     <w:tmpl w:val="A2F2866C"/>
@@ -2213,7 +3114,7 @@
       </w:rPr>
     </w:lvl>
   </w:abstractNum>
-  <w:abstractNum w:abstractNumId="11" w15:restartNumberingAfterBreak="0">
+  <w:abstractNum w:abstractNumId="14" w15:restartNumberingAfterBreak="0">
     <w:nsid w:val="793E03BD"/>
     <w:multiLevelType w:val="multilevel"/>
     <w:tmpl w:val="42FAEC58"/>
@@ -2362,7 +3263,7 @@
       </w:rPr>
     </w:lvl>
   </w:abstractNum>
-  <w:abstractNum w:abstractNumId="12" w15:restartNumberingAfterBreak="0">
+  <w:abstractNum w:abstractNumId="15" w15:restartNumberingAfterBreak="0">
     <w:nsid w:val="7D51502D"/>
     <w:multiLevelType w:val="multilevel"/>
     <w:tmpl w:val="48927452"/>
@@ -2512,43 +3413,52 @@
     </w:lvl>
   </w:abstractNum>
   <w:num w:numId="1" w16cid:durableId="1697196910">
-    <w:abstractNumId w:val="9"/>
+    <w:abstractNumId w:val="11"/>
   </w:num>
   <w:num w:numId="2" w16cid:durableId="1480343472">
-    <w:abstractNumId w:val="6"/>
+    <w:abstractNumId w:val="8"/>
   </w:num>
   <w:num w:numId="3" w16cid:durableId="353187694">
     <w:abstractNumId w:val="1"/>
   </w:num>
   <w:num w:numId="4" w16cid:durableId="764497429">
-    <w:abstractNumId w:val="12"/>
+    <w:abstractNumId w:val="15"/>
   </w:num>
   <w:num w:numId="5" w16cid:durableId="963652436">
+    <w:abstractNumId w:val="4"/>
+  </w:num>
+  <w:num w:numId="6" w16cid:durableId="1670255373">
+    <w:abstractNumId w:val="14"/>
+  </w:num>
+  <w:num w:numId="7" w16cid:durableId="31392627">
+    <w:abstractNumId w:val="9"/>
+  </w:num>
+  <w:num w:numId="8" w16cid:durableId="350497680">
+    <w:abstractNumId w:val="5"/>
+  </w:num>
+  <w:num w:numId="9" w16cid:durableId="2028366870">
+    <w:abstractNumId w:val="7"/>
+  </w:num>
+  <w:num w:numId="10" w16cid:durableId="1225868148">
+    <w:abstractNumId w:val="10"/>
+  </w:num>
+  <w:num w:numId="11" w16cid:durableId="2042902602">
     <w:abstractNumId w:val="3"/>
   </w:num>
-  <w:num w:numId="6" w16cid:durableId="1670255373">
-    <w:abstractNumId w:val="11"/>
-  </w:num>
-  <w:num w:numId="7" w16cid:durableId="31392627">
-    <w:abstractNumId w:val="7"/>
-  </w:num>
-  <w:num w:numId="8" w16cid:durableId="350497680">
-    <w:abstractNumId w:val="4"/>
-  </w:num>
-  <w:num w:numId="9" w16cid:durableId="2028366870">
-    <w:abstractNumId w:val="5"/>
-  </w:num>
-  <w:num w:numId="10" w16cid:durableId="1225868148">
-    <w:abstractNumId w:val="8"/>
-  </w:num>
-  <w:num w:numId="11" w16cid:durableId="2042902602">
-    <w:abstractNumId w:val="2"/>
-  </w:num>
   <w:num w:numId="12" w16cid:durableId="1037314415">
-    <w:abstractNumId w:val="10"/>
+    <w:abstractNumId w:val="13"/>
   </w:num>
   <w:num w:numId="13" w16cid:durableId="1418943351">
     <w:abstractNumId w:val="0"/>
+  </w:num>
+  <w:num w:numId="14" w16cid:durableId="1367365701">
+    <w:abstractNumId w:val="2"/>
+  </w:num>
+  <w:num w:numId="15" w16cid:durableId="142284383">
+    <w:abstractNumId w:val="6"/>
+  </w:num>
+  <w:num w:numId="16" w16cid:durableId="2032604259">
+    <w:abstractNumId w:val="12"/>
   </w:num>
 </w:numbering>
 </file>
@@ -2973,6 +3883,29 @@
       <w:szCs w:val="32"/>
     </w:rPr>
   </w:style>
+  <w:style w:type="paragraph" w:styleId="Heading3">
+    <w:name w:val="heading 3"/>
+    <w:basedOn w:val="Normal"/>
+    <w:next w:val="Normal"/>
+    <w:link w:val="Heading3Char"/>
+    <w:uiPriority w:val="9"/>
+    <w:semiHidden/>
+    <w:unhideWhenUsed/>
+    <w:qFormat/>
+    <w:rsid w:val="00484821"/>
+    <w:pPr>
+      <w:keepNext/>
+      <w:keepLines/>
+      <w:spacing w:before="40" w:after="0"/>
+      <w:outlineLvl w:val="2"/>
+    </w:pPr>
+    <w:rPr>
+      <w:rFonts w:asciiTheme="majorHAnsi" w:eastAsiaTheme="majorEastAsia" w:hAnsiTheme="majorHAnsi" w:cstheme="majorBidi"/>
+      <w:color w:val="1F3763" w:themeColor="accent1" w:themeShade="7F"/>
+      <w:sz w:val="24"/>
+      <w:szCs w:val="24"/>
+    </w:rPr>
+  </w:style>
   <w:style w:type="character" w:default="1" w:styleId="DefaultParagraphFont">
     <w:name w:val="Default Paragraph Font"/>
     <w:uiPriority w:val="1"/>
@@ -3010,6 +3943,20 @@
       <w:color w:val="2F5496" w:themeColor="accent1" w:themeShade="BF"/>
       <w:sz w:val="32"/>
       <w:szCs w:val="32"/>
+    </w:rPr>
+  </w:style>
+  <w:style w:type="character" w:customStyle="1" w:styleId="Heading3Char">
+    <w:name w:val="Heading 3 Char"/>
+    <w:basedOn w:val="DefaultParagraphFont"/>
+    <w:link w:val="Heading3"/>
+    <w:uiPriority w:val="9"/>
+    <w:semiHidden/>
+    <w:rsid w:val="00484821"/>
+    <w:rPr>
+      <w:rFonts w:asciiTheme="majorHAnsi" w:eastAsiaTheme="majorEastAsia" w:hAnsiTheme="majorHAnsi" w:cstheme="majorBidi"/>
+      <w:color w:val="1F3763" w:themeColor="accent1" w:themeShade="7F"/>
+      <w:sz w:val="24"/>
+      <w:szCs w:val="24"/>
     </w:rPr>
   </w:style>
 </w:styles>

</xml_diff>